<commit_message>
PyCharm project files + leads edits
minor edits tofiles, some helper files from pycharm, some edits made to
leads
</commit_message>
<xml_diff>
--- a/Adaptation Sim Leads.docx
+++ b/Adaptation Sim Leads.docx
@@ -25,7 +25,19 @@
         </w:numPr>
       </w:pPr>
       <w:r>
-        <w:t>Record mutation tracker over multiple runs</w:t>
+        <w:t>Overwrite check should be done before the run, it would be bad to find none of the data was written until after a long run due to overwrite problems</w:t>
+      </w:r>
+    </w:p>
+    <w:p>
+      <w:pPr>
+        <w:pStyle w:val="NoSpacing"/>
+        <w:numPr>
+          <w:ilvl w:val="1"/>
+          <w:numId w:val="5"/>
+        </w:numPr>
+      </w:pPr>
+      <w:r>
+        <w:t>Potentially just add a number to the beginning of names of files that would overwrite</w:t>
       </w:r>
     </w:p>
     <w:p>
@@ -37,8 +49,46 @@
         </w:numPr>
       </w:pPr>
       <w:r>
-        <w:t>Make more variables global</w:t>
-      </w:r>
+        <w:t>Project reorganization</w:t>
+      </w:r>
+    </w:p>
+    <w:p>
+      <w:pPr>
+        <w:pStyle w:val="NoSpacing"/>
+        <w:numPr>
+          <w:ilvl w:val="1"/>
+          <w:numId w:val="5"/>
+        </w:numPr>
+      </w:pPr>
+      <w:r>
+        <w:t>Functions should be a separate module</w:t>
+      </w:r>
+    </w:p>
+    <w:p>
+      <w:pPr>
+        <w:pStyle w:val="NoSpacing"/>
+        <w:numPr>
+          <w:ilvl w:val="1"/>
+          <w:numId w:val="5"/>
+        </w:numPr>
+      </w:pPr>
+      <w:r>
+        <w:t>CSV writer</w:t>
+      </w:r>
+    </w:p>
+    <w:p>
+      <w:pPr>
+        <w:pStyle w:val="NoSpacing"/>
+        <w:numPr>
+          <w:ilvl w:val="1"/>
+          <w:numId w:val="5"/>
+        </w:numPr>
+      </w:pPr>
+      <w:r>
+        <w:t>Graphing</w:t>
+      </w:r>
+      <w:bookmarkStart w:id="0" w:name="_GoBack"/>
+      <w:bookmarkEnd w:id="0"/>
     </w:p>
     <w:p>
       <w:pPr>
@@ -49,7 +99,7 @@
         </w:numPr>
       </w:pPr>
       <w:r>
-        <w:t>Talk to Josh about version control</w:t>
+        <w:t>Record mutation tracker over multiple runs</w:t>
       </w:r>
     </w:p>
     <w:p>
@@ -57,6 +107,18 @@
         <w:pStyle w:val="NoSpacing"/>
         <w:numPr>
           <w:ilvl w:val="0"/>
+          <w:numId w:val="5"/>
+        </w:numPr>
+      </w:pPr>
+      <w:r>
+        <w:t>Talk to Josh about version control</w:t>
+      </w:r>
+    </w:p>
+    <w:p>
+      <w:pPr>
+        <w:pStyle w:val="NoSpacing"/>
+        <w:numPr>
+          <w:ilvl w:val="1"/>
           <w:numId w:val="5"/>
         </w:numPr>
       </w:pPr>
@@ -75,7 +137,7 @@
       <w:pPr>
         <w:pStyle w:val="NoSpacing"/>
         <w:numPr>
-          <w:ilvl w:val="0"/>
+          <w:ilvl w:val="1"/>
           <w:numId w:val="5"/>
         </w:numPr>
       </w:pPr>
@@ -99,7 +161,7 @@
       <w:pPr>
         <w:pStyle w:val="NoSpacing"/>
         <w:numPr>
-          <w:ilvl w:val="0"/>
+          <w:ilvl w:val="1"/>
           <w:numId w:val="5"/>
         </w:numPr>
       </w:pPr>
@@ -121,36 +183,7 @@
         </w:numPr>
       </w:pPr>
       <w:r>
-        <w:t>Overwrite check should be done before the run, it would be bad to find none of the data was written until after a long run due to overwrite problems</w:t>
-      </w:r>
-    </w:p>
-    <w:p>
-      <w:pPr>
-        <w:pStyle w:val="NoSpacing"/>
-        <w:numPr>
-          <w:ilvl w:val="0"/>
-          <w:numId w:val="5"/>
-        </w:numPr>
-      </w:pPr>
-      <w:r>
-        <w:t>Potentially just add a number to the beginning of names of files that would overwrite</w:t>
-      </w:r>
-    </w:p>
-    <w:p>
-      <w:pPr>
-        <w:pStyle w:val="NoSpacing"/>
-      </w:pPr>
-    </w:p>
-    <w:p>
-      <w:pPr>
-        <w:pStyle w:val="NoSpacing"/>
-        <w:numPr>
-          <w:ilvl w:val="0"/>
-          <w:numId w:val="5"/>
-        </w:numPr>
-      </w:pPr>
-      <w:r>
-        <w:t>Project reorganization</w:t>
+        <w:t>Make more variables global</w:t>
       </w:r>
     </w:p>
     <w:p>
@@ -162,34 +195,27 @@
         </w:numPr>
       </w:pPr>
       <w:r>
-        <w:t>Functions should be a separate module</w:t>
-      </w:r>
-    </w:p>
-    <w:p>
-      <w:pPr>
-        <w:pStyle w:val="NoSpacing"/>
-        <w:numPr>
-          <w:ilvl w:val="1"/>
-          <w:numId w:val="5"/>
-        </w:numPr>
-      </w:pPr>
-      <w:r>
-        <w:t>CSV writer</w:t>
-      </w:r>
-    </w:p>
-    <w:p>
-      <w:pPr>
-        <w:pStyle w:val="NoSpacing"/>
-        <w:numPr>
-          <w:ilvl w:val="1"/>
-          <w:numId w:val="5"/>
-        </w:numPr>
-      </w:pPr>
-      <w:r>
-        <w:t>Graphing</w:t>
-      </w:r>
-      <w:bookmarkStart w:id="0" w:name="_GoBack"/>
-      <w:bookmarkEnd w:id="0"/>
+        <w:t xml:space="preserve">With functions delocalized this probably won’t work, </w:t>
+      </w:r>
+      <w:proofErr w:type="spellStart"/>
+      <w:r>
+        <w:t>its</w:t>
+      </w:r>
+      <w:proofErr w:type="spellEnd"/>
+      <w:r>
+        <w:t xml:space="preserve"> also considered bad form to have to many </w:t>
+      </w:r>
+      <w:proofErr w:type="spellStart"/>
+      <w:r>
+        <w:t>globals</w:t>
+      </w:r>
+      <w:proofErr w:type="spellEnd"/>
+    </w:p>
+    <w:p>
+      <w:pPr>
+        <w:pStyle w:val="NoSpacing"/>
+        <w:ind w:left="720"/>
+      </w:pPr>
     </w:p>
     <w:sectPr>
       <w:pgSz w:w="12240" w:h="15840"/>

</xml_diff>

<commit_message>
HPCC Testing and Developement
test.py was used to test how to get a python script to run on the HPCC
The sim itself has been changed to only print output every thousand
generations, and its imports have been pared down slightly.
Adaptation Leads document has been updated to reflect changes, new leads
have become apparent now that we can run scripts on the HPCC
</commit_message>
<xml_diff>
--- a/Adaptation Sim Leads.docx
+++ b/Adaptation Sim Leads.docx
@@ -23,6 +23,42 @@
           <w:ilvl w:val="0"/>
           <w:numId w:val="5"/>
         </w:numPr>
+        <w:rPr>
+          <w:highlight w:val="yellow"/>
+        </w:rPr>
+      </w:pPr>
+      <w:r>
+        <w:rPr>
+          <w:highlight w:val="yellow"/>
+        </w:rPr>
+        <w:t>Create a real time timer that outputs the command line, updating every second</w:t>
+      </w:r>
+    </w:p>
+    <w:p>
+      <w:pPr>
+        <w:pStyle w:val="NoSpacing"/>
+        <w:numPr>
+          <w:ilvl w:val="0"/>
+          <w:numId w:val="5"/>
+        </w:numPr>
+        <w:rPr>
+          <w:highlight w:val="yellow"/>
+        </w:rPr>
+      </w:pPr>
+      <w:r>
+        <w:rPr>
+          <w:highlight w:val="yellow"/>
+        </w:rPr>
+        <w:t>Load all requisite modules at once on HPCC</w:t>
+      </w:r>
+    </w:p>
+    <w:p>
+      <w:pPr>
+        <w:pStyle w:val="NoSpacing"/>
+        <w:numPr>
+          <w:ilvl w:val="0"/>
+          <w:numId w:val="5"/>
+        </w:numPr>
       </w:pPr>
       <w:r>
         <w:t>Overwrite check should be done before the run, it would be bad to find none of the data was written until after a long run due to overwrite problems</w:t>
@@ -61,7 +97,7 @@
         </w:numPr>
       </w:pPr>
       <w:r>
-        <w:t>Functions should be a separate module</w:t>
+        <w:t>CSV writer</w:t>
       </w:r>
     </w:p>
     <w:p>
@@ -73,22 +109,8 @@
         </w:numPr>
       </w:pPr>
       <w:r>
-        <w:t>CSV writer</w:t>
-      </w:r>
-    </w:p>
-    <w:p>
-      <w:pPr>
-        <w:pStyle w:val="NoSpacing"/>
-        <w:numPr>
-          <w:ilvl w:val="1"/>
-          <w:numId w:val="5"/>
-        </w:numPr>
-      </w:pPr>
-      <w:r>
         <w:t>Graphing</w:t>
       </w:r>
-      <w:bookmarkStart w:id="0" w:name="_GoBack"/>
-      <w:bookmarkEnd w:id="0"/>
     </w:p>
     <w:p>
       <w:pPr>
@@ -100,6 +122,9 @@
       </w:pPr>
       <w:r>
         <w:t>Record mutation tracker over multiple runs</w:t>
+      </w:r>
+      <w:r>
+        <w:t>?</w:t>
       </w:r>
     </w:p>
     <w:p>
@@ -166,24 +191,7 @@
         </w:numPr>
       </w:pPr>
       <w:r>
-        <w:t>HPCC hours: Monday and Thursday 1 to 2</w:t>
-      </w:r>
-    </w:p>
-    <w:p>
-      <w:pPr>
-        <w:pStyle w:val="NoSpacing"/>
-      </w:pPr>
-    </w:p>
-    <w:p>
-      <w:pPr>
-        <w:pStyle w:val="NoSpacing"/>
-        <w:numPr>
-          <w:ilvl w:val="0"/>
-          <w:numId w:val="5"/>
-        </w:numPr>
-      </w:pPr>
-      <w:r>
-        <w:t>Make more variables global</w:t>
+        <w:t>What directory to output data to</w:t>
       </w:r>
     </w:p>
     <w:p>
@@ -194,22 +202,11 @@
           <w:numId w:val="5"/>
         </w:numPr>
       </w:pPr>
+      <w:bookmarkStart w:id="0" w:name="_GoBack"/>
+      <w:bookmarkEnd w:id="0"/>
       <w:r>
-        <w:t xml:space="preserve">With functions delocalized this probably won’t work, </w:t>
+        <w:t>HPCC hours: Monday and Thursday 1 to 2</w:t>
       </w:r>
-      <w:proofErr w:type="spellStart"/>
-      <w:r>
-        <w:t>its</w:t>
-      </w:r>
-      <w:proofErr w:type="spellEnd"/>
-      <w:r>
-        <w:t xml:space="preserve"> also considered bad form to have to many </w:t>
-      </w:r>
-      <w:proofErr w:type="spellStart"/>
-      <w:r>
-        <w:t>globals</w:t>
-      </w:r>
-      <w:proofErr w:type="spellEnd"/>
     </w:p>
     <w:p>
       <w:pPr>

</xml_diff>

<commit_message>
Updated Leads doc after meeting with noah
Updated leads doc with some things to accomplish in the next few weeks
</commit_message>
<xml_diff>
--- a/Adaptation Sim Leads.docx
+++ b/Adaptation Sim Leads.docx
@@ -20,7 +20,15 @@
       <w:pPr>
         <w:pStyle w:val="NoSpacing"/>
         <w:rPr>
-          <w:sz w:val="28"/>
+          <w:highlight w:val="green"/>
+        </w:rPr>
+      </w:pPr>
+    </w:p>
+    <w:p>
+      <w:pPr>
+        <w:pStyle w:val="NoSpacing"/>
+        <w:rPr>
+          <w:highlight w:val="green"/>
         </w:rPr>
       </w:pPr>
     </w:p>
@@ -33,7 +41,7 @@
         </w:numPr>
       </w:pPr>
       <w:r>
-        <w:t>Overwrite check should be done before the run, it would be bad to find none of the data was written until after a long run due to overwrite problems</w:t>
+        <w:t>Ask HPCC</w:t>
       </w:r>
     </w:p>
     <w:p>
@@ -45,7 +53,19 @@
         </w:numPr>
       </w:pPr>
       <w:r>
-        <w:t>Potentially just add a number to the beginning of names of files that would overwrite</w:t>
+        <w:t>What directory to output data to</w:t>
+      </w:r>
+    </w:p>
+    <w:p>
+      <w:pPr>
+        <w:pStyle w:val="NoSpacing"/>
+        <w:numPr>
+          <w:ilvl w:val="1"/>
+          <w:numId w:val="5"/>
+        </w:numPr>
+      </w:pPr>
+      <w:r>
+        <w:t>HPCC hours: Monday and Thursday 1 to 2</w:t>
       </w:r>
     </w:p>
     <w:p>
@@ -57,7 +77,7 @@
         </w:numPr>
       </w:pPr>
       <w:r>
-        <w:t>Project reorganization</w:t>
+        <w:t>One single data output file with everything that can be learned from the data.</w:t>
       </w:r>
     </w:p>
     <w:p>
@@ -69,7 +89,7 @@
         </w:numPr>
       </w:pPr>
       <w:r>
-        <w:t>CSV writer</w:t>
+        <w:t>Adaptation rate and fix rate from line of best fit</w:t>
       </w:r>
     </w:p>
     <w:p>
@@ -81,16 +101,20 @@
         </w:numPr>
       </w:pPr>
       <w:r>
-        <w:t>Graphing</w:t>
+        <w:t>Lag time</w:t>
       </w:r>
     </w:p>
     <w:p>
       <w:pPr>
         <w:pStyle w:val="NoSpacing"/>
-        <w:rPr>
-          <w:sz w:val="28"/>
-        </w:rPr>
-      </w:pPr>
+        <w:numPr>
+          <w:ilvl w:val="1"/>
+          <w:numId w:val="5"/>
+        </w:numPr>
+      </w:pPr>
+      <w:r>
+        <w:t>Variance of fitnesses – calculate, graph and output in a csv – one column of 100,000 variances</w:t>
+      </w:r>
     </w:p>
     <w:p>
       <w:pPr>
@@ -99,32 +123,24 @@
           <w:ilvl w:val="0"/>
           <w:numId w:val="5"/>
         </w:numPr>
-        <w:rPr>
-          <w:highlight w:val="green"/>
-        </w:rPr>
       </w:pPr>
       <w:r>
-        <w:rPr>
-          <w:highlight w:val="green"/>
-        </w:rPr>
-        <w:t>Create a real time timer that outputs the command line, updating every second</w:t>
+        <w:t>Create one excel file with the concatenation of all the data</w:t>
       </w:r>
     </w:p>
     <w:p>
       <w:pPr>
         <w:pStyle w:val="NoSpacing"/>
-        <w:rPr>
-          <w:highlight w:val="green"/>
-        </w:rPr>
-      </w:pPr>
-    </w:p>
-    <w:p>
-      <w:pPr>
-        <w:pStyle w:val="NoSpacing"/>
-        <w:rPr>
-          <w:highlight w:val="green"/>
-        </w:rPr>
-      </w:pPr>
+        <w:numPr>
+          <w:ilvl w:val="1"/>
+          <w:numId w:val="5"/>
+        </w:numPr>
+      </w:pPr>
+      <w:r>
+        <w:t>Do this on HPCC?  Would solve the problem of many files on HPCC and downloading many files.</w:t>
+      </w:r>
+      <w:bookmarkStart w:id="0" w:name="_GoBack"/>
+      <w:bookmarkEnd w:id="0"/>
     </w:p>
     <w:p>
       <w:pPr>
@@ -135,221 +151,17 @@
         </w:numPr>
       </w:pPr>
       <w:r>
-        <w:t>Parallelize runs</w:t>
+        <w:t>G value and Poisson vs Binary in file name</w:t>
       </w:r>
     </w:p>
     <w:p>
       <w:pPr>
         <w:pStyle w:val="NoSpacing"/>
-        <w:numPr>
-          <w:ilvl w:val="1"/>
-          <w:numId w:val="5"/>
-        </w:numPr>
-      </w:pPr>
-      <w:r>
-        <w:t>Python multiprocessing class</w:t>
-      </w:r>
+      </w:pPr>
     </w:p>
     <w:p>
       <w:pPr>
         <w:pStyle w:val="NoSpacing"/>
-        <w:numPr>
-          <w:ilvl w:val="1"/>
-          <w:numId w:val="5"/>
-        </w:numPr>
-      </w:pPr>
-      <w:r>
-        <w:t>Iterate over processes?</w:t>
-      </w:r>
-    </w:p>
-    <w:p>
-      <w:pPr>
-        <w:pStyle w:val="NoSpacing"/>
-        <w:numPr>
-          <w:ilvl w:val="1"/>
-          <w:numId w:val="5"/>
-        </w:numPr>
-      </w:pPr>
-      <w:r>
-        <w:t>Can’t really be done until meeting with HPCC people</w:t>
-      </w:r>
-    </w:p>
-    <w:p>
-      <w:pPr>
-        <w:pStyle w:val="NoSpacing"/>
-        <w:numPr>
-          <w:ilvl w:val="0"/>
-          <w:numId w:val="5"/>
-        </w:numPr>
-      </w:pPr>
-      <w:r>
-        <w:t>Load all requisite modules at once on HPCC</w:t>
-      </w:r>
-    </w:p>
-    <w:p>
-      <w:pPr>
-        <w:pStyle w:val="NoSpacing"/>
-        <w:numPr>
-          <w:ilvl w:val="1"/>
-          <w:numId w:val="5"/>
-        </w:numPr>
-      </w:pPr>
-      <w:r>
-        <w:t>Separating with comma should work, but have to remember the list</w:t>
-      </w:r>
-    </w:p>
-    <w:p>
-      <w:pPr>
-        <w:pStyle w:val="NoSpacing"/>
-        <w:numPr>
-          <w:ilvl w:val="1"/>
-          <w:numId w:val="5"/>
-        </w:numPr>
-      </w:pPr>
-      <w:r>
-        <w:t>A script can be made to do this probably</w:t>
-      </w:r>
-    </w:p>
-    <w:p>
-      <w:pPr>
-        <w:pStyle w:val="NoSpacing"/>
-        <w:numPr>
-          <w:ilvl w:val="0"/>
-          <w:numId w:val="5"/>
-        </w:numPr>
-      </w:pPr>
-      <w:r>
-        <w:t>Core parking?</w:t>
-      </w:r>
-    </w:p>
-    <w:p>
-      <w:pPr>
-        <w:pStyle w:val="NoSpacing"/>
-        <w:numPr>
-          <w:ilvl w:val="1"/>
-          <w:numId w:val="5"/>
-        </w:numPr>
-      </w:pPr>
-      <w:r>
-        <w:t>It’s possible we are not using all cores to run the program right now</w:t>
-      </w:r>
-    </w:p>
-    <w:p>
-      <w:pPr>
-        <w:pStyle w:val="NoSpacing"/>
-        <w:numPr>
-          <w:ilvl w:val="0"/>
-          <w:numId w:val="5"/>
-        </w:numPr>
-      </w:pPr>
-      <w:r>
-        <w:t>Record mutation tracker over multiple runs</w:t>
-      </w:r>
-      <w:r>
-        <w:t>?</w:t>
-      </w:r>
-    </w:p>
-    <w:p>
-      <w:pPr>
-        <w:pStyle w:val="NoSpacing"/>
-        <w:numPr>
-          <w:ilvl w:val="0"/>
-          <w:numId w:val="5"/>
-        </w:numPr>
-        <w:rPr>
-          <w:highlight w:val="green"/>
-        </w:rPr>
-      </w:pPr>
-      <w:r>
-        <w:rPr>
-          <w:highlight w:val="green"/>
-        </w:rPr>
-        <w:t>Talk to Josh about version control</w:t>
-      </w:r>
-    </w:p>
-    <w:p>
-      <w:pPr>
-        <w:pStyle w:val="NoSpacing"/>
-        <w:numPr>
-          <w:ilvl w:val="1"/>
-          <w:numId w:val="5"/>
-        </w:numPr>
-        <w:rPr>
-          <w:highlight w:val="green"/>
-        </w:rPr>
-      </w:pPr>
-      <w:hyperlink r:id="rId6" w:history="1">
-        <w:r>
-          <w:rPr>
-            <w:rStyle w:val="Hyperlink"/>
-            <w:color w:val="auto"/>
-            <w:highlight w:val="green"/>
-            <w:u w:val="none"/>
-          </w:rPr>
-          <w:t>nahumjos@msu.edu</w:t>
-        </w:r>
-      </w:hyperlink>
-    </w:p>
-    <w:p>
-      <w:pPr>
-        <w:pStyle w:val="NoSpacing"/>
-        <w:numPr>
-          <w:ilvl w:val="1"/>
-          <w:numId w:val="5"/>
-        </w:numPr>
-        <w:rPr>
-          <w:highlight w:val="green"/>
-        </w:rPr>
-      </w:pPr>
-      <w:r>
-        <w:rPr>
-          <w:highlight w:val="green"/>
-        </w:rPr>
-        <w:t>Emailed josh</w:t>
-      </w:r>
-    </w:p>
-    <w:p>
-      <w:pPr>
-        <w:pStyle w:val="NoSpacing"/>
-        <w:numPr>
-          <w:ilvl w:val="0"/>
-          <w:numId w:val="5"/>
-        </w:numPr>
-      </w:pPr>
-      <w:r>
-        <w:t>Ask HPCC</w:t>
-      </w:r>
-    </w:p>
-    <w:p>
-      <w:pPr>
-        <w:pStyle w:val="NoSpacing"/>
-        <w:numPr>
-          <w:ilvl w:val="1"/>
-          <w:numId w:val="5"/>
-        </w:numPr>
-      </w:pPr>
-      <w:r>
-        <w:t>What directory to output data to</w:t>
-      </w:r>
-    </w:p>
-    <w:p>
-      <w:pPr>
-        <w:pStyle w:val="NoSpacing"/>
-        <w:numPr>
-          <w:ilvl w:val="1"/>
-          <w:numId w:val="5"/>
-        </w:numPr>
-      </w:pPr>
-      <w:r>
-        <w:t>HPCC hours: Monday and Thursday 1 to 2</w:t>
-      </w:r>
-      <w:bookmarkStart w:id="0" w:name="_GoBack"/>
-      <w:bookmarkEnd w:id="0"/>
-    </w:p>
-    <w:p>
-      <w:pPr>
-        <w:pStyle w:val="NoSpacing"/>
-        <w:ind w:left="720"/>
       </w:pPr>
     </w:p>
     <w:sectPr>
@@ -705,7 +517,7 @@
   <w:abstractNum w:abstractNumId="3">
     <w:nsid w:val="610F3D8A"/>
     <w:multiLevelType w:val="hybridMultilevel"/>
-    <w:tmpl w:val="0A76AE5C"/>
+    <w:tmpl w:val="E458CA28"/>
     <w:lvl w:ilvl="0" w:tplc="04090001">
       <w:start w:val="1"/>
       <w:numFmt w:val="bullet"/>

</xml_diff>